<commit_message>
update with percentile paper
</commit_message>
<xml_diff>
--- a/Percentile paper.docx
+++ b/Percentile paper.docx
@@ -193,39 +193,45 @@
           <w:rFonts w:asciiTheme="majorHAnsi" w:hAnsiTheme="majorHAnsi"/>
         </w:rPr>
       </w:pPr>
-      <w:r>
-        <w:rPr>
-          <w:rFonts w:asciiTheme="majorHAnsi" w:hAnsiTheme="majorHAnsi"/>
-        </w:rPr>
-        <w:t xml:space="preserve">Objective – To develop clinically acceptable charts of lipid </w:t>
+      <w:proofErr w:type="gramStart"/>
+      <w:r>
+        <w:rPr>
+          <w:rFonts w:asciiTheme="majorHAnsi" w:hAnsiTheme="majorHAnsi"/>
+        </w:rPr>
+        <w:t>Objective – To develop clinically</w:t>
+      </w:r>
+      <w:r>
+        <w:rPr>
+          <w:rFonts w:asciiTheme="majorHAnsi" w:hAnsiTheme="majorHAnsi"/>
+        </w:rPr>
+        <w:t xml:space="preserve"> acceptable charts of lipid valu</w:t>
+      </w:r>
+      <w:r>
+        <w:rPr>
+          <w:rFonts w:asciiTheme="majorHAnsi" w:hAnsiTheme="majorHAnsi"/>
+        </w:rPr>
+        <w:t xml:space="preserve">es illustrating age and gender specific differences to refine the referral for full genetic testing of possible Familiar </w:t>
       </w:r>
       <w:proofErr w:type="spellStart"/>
       <w:r>
         <w:rPr>
           <w:rFonts w:asciiTheme="majorHAnsi" w:hAnsiTheme="majorHAnsi"/>
         </w:rPr>
-        <w:t>valyes</w:t>
+        <w:t>Hypercholesterolaemia</w:t>
       </w:r>
       <w:proofErr w:type="spellEnd"/>
       <w:r>
         <w:rPr>
           <w:rFonts w:asciiTheme="majorHAnsi" w:hAnsiTheme="majorHAnsi"/>
         </w:rPr>
-        <w:t xml:space="preserve"> illustrating age and gender specific differences to refine the referral for full genetic testing of possible Familiar </w:t>
-      </w:r>
-      <w:proofErr w:type="spellStart"/>
-      <w:r>
-        <w:rPr>
-          <w:rFonts w:asciiTheme="majorHAnsi" w:hAnsiTheme="majorHAnsi"/>
-        </w:rPr>
-        <w:t>Hypercholesterolaemia</w:t>
-      </w:r>
-      <w:proofErr w:type="spellEnd"/>
-      <w:r>
-        <w:rPr>
-          <w:rFonts w:asciiTheme="majorHAnsi" w:hAnsiTheme="majorHAnsi"/>
-        </w:rPr>
-        <w:t xml:space="preserve"> (FH) patients.  </w:t>
+        <w:t xml:space="preserve"> (FH) patients.</w:t>
+      </w:r>
+      <w:proofErr w:type="gramEnd"/>
+      <w:r>
+        <w:rPr>
+          <w:rFonts w:asciiTheme="majorHAnsi" w:hAnsiTheme="majorHAnsi"/>
+        </w:rPr>
+        <w:t xml:space="preserve">  </w:t>
       </w:r>
     </w:p>
     <w:p>
@@ -452,7 +458,19 @@
         <w:rPr>
           <w:rFonts w:asciiTheme="majorHAnsi" w:hAnsiTheme="majorHAnsi"/>
         </w:rPr>
-        <w:t xml:space="preserve"> – The Health Survey for England data (2003 – 2013) was used to estimate gender specific total and </w:t>
+        <w:t xml:space="preserve"> – The Health Survey for England data (2003 –</w:t>
+      </w:r>
+      <w:r>
+        <w:rPr>
+          <w:rFonts w:asciiTheme="majorHAnsi" w:hAnsiTheme="majorHAnsi"/>
+        </w:rPr>
+        <w:t xml:space="preserve"> 2014</w:t>
+      </w:r>
+      <w:r>
+        <w:rPr>
+          <w:rFonts w:asciiTheme="majorHAnsi" w:hAnsiTheme="majorHAnsi"/>
+        </w:rPr>
+        <w:t xml:space="preserve">) was used to estimate gender specific total and </w:t>
       </w:r>
       <w:proofErr w:type="spellStart"/>
       <w:r>
@@ -544,13 +562,43 @@
         <w:rPr>
           <w:rFonts w:asciiTheme="majorHAnsi" w:hAnsiTheme="majorHAnsi"/>
         </w:rPr>
-        <w:t xml:space="preserve"> - The curves we based on SAMPLE SIZE adults (&gt;16 years old)</w:t>
-      </w:r>
-      <w:r>
-        <w:rPr>
-          <w:rFonts w:asciiTheme="majorHAnsi" w:hAnsiTheme="majorHAnsi"/>
-        </w:rPr>
-        <w:t xml:space="preserve"> for males and females.  Curves showed remarkably consistency in shape and magnitude across years for males and females. </w:t>
+        <w:t xml:space="preserve"> - Th</w:t>
+      </w:r>
+      <w:r>
+        <w:rPr>
+          <w:rFonts w:asciiTheme="majorHAnsi" w:hAnsiTheme="majorHAnsi"/>
+        </w:rPr>
+        <w:t>e curves were based on 26,680</w:t>
+      </w:r>
+      <w:r>
+        <w:rPr>
+          <w:rFonts w:asciiTheme="majorHAnsi" w:hAnsiTheme="majorHAnsi"/>
+        </w:rPr>
+        <w:t xml:space="preserve"> adults (&gt;16 years old)</w:t>
+      </w:r>
+      <w:r>
+        <w:rPr>
+          <w:rFonts w:asciiTheme="majorHAnsi" w:hAnsiTheme="majorHAnsi"/>
+        </w:rPr>
+        <w:t>, 11,495</w:t>
+      </w:r>
+      <w:r>
+        <w:rPr>
+          <w:rFonts w:asciiTheme="majorHAnsi" w:hAnsiTheme="majorHAnsi"/>
+        </w:rPr>
+        <w:t xml:space="preserve"> males and </w:t>
+      </w:r>
+      <w:r>
+        <w:rPr>
+          <w:rFonts w:asciiTheme="majorHAnsi" w:hAnsiTheme="majorHAnsi"/>
+        </w:rPr>
+        <w:t xml:space="preserve">15,185 </w:t>
+      </w:r>
+      <w:r>
+        <w:rPr>
+          <w:rFonts w:asciiTheme="majorHAnsi" w:hAnsiTheme="majorHAnsi"/>
+        </w:rPr>
+        <w:t xml:space="preserve">females.  Curves showed remarkably consistency in shape and magnitude across years for males and females. </w:t>
       </w:r>
     </w:p>
     <w:p>
@@ -625,7 +673,14 @@
         <w:rPr>
           <w:rFonts w:asciiTheme="majorHAnsi" w:hAnsiTheme="majorHAnsi"/>
         </w:rPr>
-        <w:t>/L.  This corresponds to the adult diagnostic threshold for FH according to the SBC and yields a score of 3 in the DLNCS.  Our data show that for males aged 35-64, this values lies close to the 90</w:t>
+        <w:t xml:space="preserve">/L.  This corresponds to the adult diagnostic threshold for FH according to the SBC and yields a score of 3 in the DLNCS.  </w:t>
+      </w:r>
+      <w:bookmarkStart w:id="0" w:name="_GoBack"/>
+      <w:r>
+        <w:rPr>
+          <w:rFonts w:asciiTheme="majorHAnsi" w:hAnsiTheme="majorHAnsi"/>
+        </w:rPr>
+        <w:t>Our data show that for males aged 35-64, this values lies close to the 90</w:t>
       </w:r>
       <w:r>
         <w:rPr>
@@ -657,7 +712,14 @@
         <w:rPr>
           <w:rFonts w:asciiTheme="majorHAnsi" w:hAnsiTheme="majorHAnsi"/>
         </w:rPr>
-        <w:t>les aged 16-24.  The use of this</w:t>
+        <w:t>les aged 16-24.</w:t>
+      </w:r>
+      <w:bookmarkEnd w:id="0"/>
+      <w:r>
+        <w:rPr>
+          <w:rFonts w:asciiTheme="majorHAnsi" w:hAnsiTheme="majorHAnsi"/>
+        </w:rPr>
+        <w:t xml:space="preserve">  The use of this</w:t>
       </w:r>
       <w:r>
         <w:rPr>
@@ -798,7 +860,7 @@
         </w:rPr>
         <w:t xml:space="preserve"> looks at changes in the health and lifestyle of people across England.  It includes an in-home questionnaire on a variety </w:t>
       </w:r>
-      <w:commentRangeStart w:id="0"/>
+      <w:commentRangeStart w:id="1"/>
       <w:r>
         <w:rPr>
           <w:rFonts w:asciiTheme="majorHAnsi" w:hAnsiTheme="majorHAnsi"/>
@@ -811,14 +873,14 @@
         </w:rPr>
         <w:t xml:space="preserve">h topics, and physical measures as well as laboratory measures.  </w:t>
       </w:r>
-      <w:commentRangeEnd w:id="0"/>
+      <w:commentRangeEnd w:id="1"/>
       <w:r>
         <w:rPr>
           <w:rStyle w:val="CommentReference"/>
           <w:rFonts w:eastAsiaTheme="minorHAnsi"/>
           <w:lang w:val="en-US"/>
         </w:rPr>
-        <w:commentReference w:id="0"/>
+        <w:commentReference w:id="1"/>
       </w:r>
     </w:p>
     <w:p>
@@ -867,51 +929,51 @@
         </w:rPr>
         <w:t xml:space="preserve"> &gt; 16) who had at least … common lipid levels available.  We excluded adults who were on lipid lowering</w:t>
       </w:r>
-      <w:commentRangeStart w:id="1"/>
+      <w:commentRangeStart w:id="2"/>
       <w:r>
         <w:rPr>
           <w:rFonts w:asciiTheme="majorHAnsi" w:hAnsiTheme="majorHAnsi"/>
         </w:rPr>
         <w:t xml:space="preserve"> medication</w:t>
       </w:r>
-      <w:commentRangeEnd w:id="1"/>
+      <w:commentRangeEnd w:id="2"/>
       <w:r>
         <w:rPr>
           <w:rStyle w:val="CommentReference"/>
           <w:rFonts w:eastAsiaTheme="minorHAnsi"/>
           <w:lang w:val="en-US"/>
         </w:rPr>
-        <w:commentReference w:id="1"/>
-      </w:r>
-    </w:p>
-    <w:p>
-      <w:pPr>
-        <w:rPr>
-          <w:rFonts w:asciiTheme="majorHAnsi" w:hAnsiTheme="majorHAnsi"/>
-        </w:rPr>
-      </w:pPr>
-    </w:p>
-    <w:p>
-      <w:pPr>
-        <w:rPr>
-          <w:rFonts w:asciiTheme="majorHAnsi" w:hAnsiTheme="majorHAnsi"/>
-        </w:rPr>
-      </w:pPr>
-      <w:commentRangeStart w:id="2"/>
+        <w:commentReference w:id="2"/>
+      </w:r>
+    </w:p>
+    <w:p>
+      <w:pPr>
+        <w:rPr>
+          <w:rFonts w:asciiTheme="majorHAnsi" w:hAnsiTheme="majorHAnsi"/>
+        </w:rPr>
+      </w:pPr>
+    </w:p>
+    <w:p>
+      <w:pPr>
+        <w:rPr>
+          <w:rFonts w:asciiTheme="majorHAnsi" w:hAnsiTheme="majorHAnsi"/>
+        </w:rPr>
+      </w:pPr>
+      <w:commentRangeStart w:id="3"/>
       <w:r>
         <w:rPr>
           <w:rFonts w:asciiTheme="majorHAnsi" w:hAnsiTheme="majorHAnsi"/>
         </w:rPr>
         <w:t>Laboratory measures</w:t>
       </w:r>
-      <w:commentRangeEnd w:id="2"/>
+      <w:commentRangeEnd w:id="3"/>
       <w:r>
         <w:rPr>
           <w:rStyle w:val="CommentReference"/>
           <w:rFonts w:eastAsiaTheme="minorHAnsi"/>
           <w:lang w:val="en-US"/>
         </w:rPr>
-        <w:commentReference w:id="2"/>
+        <w:commentReference w:id="3"/>
       </w:r>
     </w:p>
     <w:p>
@@ -926,8 +988,6 @@
         </w:rPr>
         <w:t>Recalibrate values…</w:t>
       </w:r>
-      <w:bookmarkStart w:id="3" w:name="_GoBack"/>
-      <w:bookmarkEnd w:id="3"/>
     </w:p>
     <w:p>
       <w:pPr>
@@ -972,7 +1032,7 @@
 
 <file path=word/comments.xml><?xml version="1.0" encoding="utf-8"?>
 <w:comments xmlns:wpc="http://schemas.microsoft.com/office/word/2010/wordprocessingCanvas" xmlns:mo="http://schemas.microsoft.com/office/mac/office/2008/main" xmlns:mc="http://schemas.openxmlformats.org/markup-compatibility/2006" xmlns:mv="urn:schemas-microsoft-com:mac:vml" xmlns:o="urn:schemas-microsoft-com:office:office" xmlns:r="http://schemas.openxmlformats.org/officeDocument/2006/relationships" xmlns:m="http://schemas.openxmlformats.org/officeDocument/2006/math" xmlns:v="urn:schemas-microsoft-com:vml" xmlns:wp14="http://schemas.microsoft.com/office/word/2010/wordprocessingDrawing" xmlns:wp="http://schemas.openxmlformats.org/drawingml/2006/wordprocessingDrawing" xmlns:w10="urn:schemas-microsoft-com:office:word" xmlns:w="http://schemas.openxmlformats.org/wordprocessingml/2006/main" xmlns:w14="http://schemas.microsoft.com/office/word/2010/wordml" xmlns:wpg="http://schemas.microsoft.com/office/word/2010/wordprocessingGroup" xmlns:wpi="http://schemas.microsoft.com/office/word/2010/wordprocessingInk" xmlns:wne="http://schemas.microsoft.com/office/word/2006/wordml" xmlns:wps="http://schemas.microsoft.com/office/word/2010/wordprocessingShape" mc:Ignorable="w14 wp14">
-  <w:comment w:id="0" w:author="Joy Allen" w:date="2017-05-17T16:07:00Z" w:initials="JA">
+  <w:comment w:id="1" w:author="Joy Allen" w:date="2017-05-17T16:07:00Z" w:initials="JA">
     <w:p>
       <w:pPr>
         <w:pStyle w:val="CommentText"/>
@@ -993,7 +1053,7 @@
       </w:r>
     </w:p>
   </w:comment>
-  <w:comment w:id="1" w:author="Joy Allen" w:date="2017-05-17T16:07:00Z" w:initials="JA">
+  <w:comment w:id="2" w:author="Joy Allen" w:date="2017-05-17T16:07:00Z" w:initials="JA">
     <w:p>
       <w:pPr>
         <w:pStyle w:val="CommentText"/>
@@ -1016,7 +1076,7 @@
       </w:r>
     </w:p>
   </w:comment>
-  <w:comment w:id="2" w:author="Joy Allen" w:date="2017-05-17T16:08:00Z" w:initials="JA">
+  <w:comment w:id="3" w:author="Joy Allen" w:date="2017-05-17T16:08:00Z" w:initials="JA">
     <w:p>
       <w:pPr>
         <w:pStyle w:val="CommentText"/>

</xml_diff>